<commit_message>
Updated Supplementary 4: Survival Analysis
</commit_message>
<xml_diff>
--- a/Supplementary_4_Survival Analysis Forest Plots.docx
+++ b/Supplementary_4_Survival Analysis Forest Plots.docx
@@ -25,14 +25,13 @@
       </w:pPr>
       <w:r>
         <w:rPr>
-          <w:rFonts w:ascii="Times New Roman" w:hAnsi="Times New Roman" w:cs="Times New Roman"/>
           <w:noProof/>
         </w:rPr>
         <w:drawing>
-          <wp:inline distT="0" distB="0" distL="0" distR="0" wp14:anchorId="763EA805" wp14:editId="48F1E86E">
-            <wp:extent cx="5292040" cy="1630017"/>
-            <wp:effectExtent l="0" t="0" r="4445" b="0"/>
-            <wp:docPr id="15" name="Picture 15"/>
+          <wp:inline distT="0" distB="0" distL="0" distR="0" wp14:anchorId="0EFA8411" wp14:editId="0CBE62A6">
+            <wp:extent cx="5465135" cy="1515758"/>
+            <wp:effectExtent l="0" t="0" r="2540" b="0"/>
+            <wp:docPr id="1" name="Picture 1"/>
             <wp:cNvGraphicFramePr>
               <a:graphicFrameLocks xmlns:a="http://schemas.openxmlformats.org/drawingml/2006/main" noChangeAspect="1"/>
             </wp:cNvGraphicFramePr>
@@ -40,7 +39,7 @@
               <a:graphicData uri="http://schemas.openxmlformats.org/drawingml/2006/picture">
                 <pic:pic xmlns:pic="http://schemas.openxmlformats.org/drawingml/2006/picture">
                   <pic:nvPicPr>
-                    <pic:cNvPr id="0" name="Picture 20"/>
+                    <pic:cNvPr id="0" name="Picture 1"/>
                     <pic:cNvPicPr>
                       <a:picLocks noChangeAspect="1" noChangeArrowheads="1"/>
                     </pic:cNvPicPr>
@@ -61,7 +60,7 @@
                   <pic:spPr bwMode="auto">
                     <a:xfrm>
                       <a:off x="0" y="0"/>
-                      <a:ext cx="5445071" cy="1677153"/>
+                      <a:ext cx="5512617" cy="1528927"/>
                     </a:xfrm>
                     <a:prstGeom prst="rect">
                       <a:avLst/>
@@ -189,13 +188,6 @@
         </w:rPr>
         <w:t>(* - P ≤ 0.05, ** - P ≤ 0.01, *** - P ≤ 0.001, **** - P ≤ 0.0001)</w:t>
       </w:r>
-    </w:p>
-    <w:p>
-      <w:pPr>
-        <w:rPr>
-          <w:rFonts w:ascii="Times New Roman" w:hAnsi="Times New Roman" w:cs="Times New Roman"/>
-        </w:rPr>
-      </w:pPr>
     </w:p>
     <w:p>
       <w:pPr>
@@ -326,16 +318,15 @@
       </w:pPr>
       <w:r>
         <w:rPr>
-          <w:rFonts w:ascii="Times New Roman" w:hAnsi="Times New Roman" w:cs="Times New Roman"/>
           <w:noProof/>
           <w:sz w:val="18"/>
           <w:szCs w:val="18"/>
         </w:rPr>
         <w:drawing>
-          <wp:inline distT="0" distB="0" distL="0" distR="0" wp14:anchorId="2B05FDC6" wp14:editId="63570211">
-            <wp:extent cx="5589767" cy="3078552"/>
+          <wp:inline distT="0" distB="0" distL="0" distR="0" wp14:anchorId="5567739F" wp14:editId="7CCB817C">
+            <wp:extent cx="5239910" cy="1381635"/>
             <wp:effectExtent l="0" t="0" r="0" b="0"/>
-            <wp:docPr id="21" name="Picture 21"/>
+            <wp:docPr id="5" name="Picture 5"/>
             <wp:cNvGraphicFramePr>
               <a:graphicFrameLocks xmlns:a="http://schemas.openxmlformats.org/drawingml/2006/main" noChangeAspect="1"/>
             </wp:cNvGraphicFramePr>
@@ -343,7 +334,7 @@
               <a:graphicData uri="http://schemas.openxmlformats.org/drawingml/2006/picture">
                 <pic:pic xmlns:pic="http://schemas.openxmlformats.org/drawingml/2006/picture">
                   <pic:nvPicPr>
-                    <pic:cNvPr id="0" name="Picture 26"/>
+                    <pic:cNvPr id="0" name="Picture 9"/>
                     <pic:cNvPicPr>
                       <a:picLocks noChangeAspect="1" noChangeArrowheads="1"/>
                     </pic:cNvPicPr>
@@ -364,7 +355,7 @@
                   <pic:spPr bwMode="auto">
                     <a:xfrm>
                       <a:off x="0" y="0"/>
-                      <a:ext cx="5646617" cy="3109862"/>
+                      <a:ext cx="5318194" cy="1402277"/>
                     </a:xfrm>
                     <a:prstGeom prst="rect">
                       <a:avLst/>
@@ -434,41 +425,29 @@
           <w:sz w:val="18"/>
           <w:szCs w:val="18"/>
         </w:rPr>
-        <w:t xml:space="preserve"> on TCGA-KIRP cohort. The asterisks represent the Log-rank P-values: (* - P ≤ 0.05, ** - P ≤ 0.01, *** - P ≤ 0.001, **** - P ≤ 0.0001)</w:t>
-      </w:r>
-    </w:p>
-    <w:p>
-      <w:pPr>
-        <w:jc w:val="center"/>
-        <w:rPr>
-          <w:rFonts w:ascii="Times New Roman" w:hAnsi="Times New Roman" w:cs="Times New Roman"/>
-          <w:sz w:val="18"/>
-          <w:szCs w:val="18"/>
-        </w:rPr>
-      </w:pPr>
-    </w:p>
-    <w:p>
-      <w:pPr>
-        <w:jc w:val="center"/>
-        <w:rPr>
-          <w:rFonts w:ascii="Times New Roman" w:hAnsi="Times New Roman" w:cs="Times New Roman"/>
-          <w:sz w:val="18"/>
-          <w:szCs w:val="18"/>
-        </w:rPr>
-      </w:pPr>
-      <w:r>
-        <w:rPr>
-          <w:rFonts w:ascii="Times New Roman" w:hAnsi="Times New Roman" w:cs="Times New Roman"/>
+        <w:t xml:space="preserve"> on TCGA-LIHC cohort. The asterisks represent the Log-rank P-values: (* - P ≤ 0.05, ** - P ≤ 0.01, *** - P ≤ 0.001, **** - P ≤ 0.0001)</w:t>
+      </w:r>
+    </w:p>
+    <w:p>
+      <w:pPr>
+        <w:jc w:val="center"/>
+        <w:rPr>
+          <w:rFonts w:ascii="Times New Roman" w:hAnsi="Times New Roman" w:cs="Times New Roman"/>
+          <w:sz w:val="18"/>
+          <w:szCs w:val="18"/>
+        </w:rPr>
+      </w:pPr>
+      <w:r>
+        <w:rPr>
           <w:noProof/>
           <w:sz w:val="18"/>
           <w:szCs w:val="18"/>
         </w:rPr>
-        <w:lastRenderedPageBreak/>
         <w:drawing>
-          <wp:inline distT="0" distB="0" distL="0" distR="0" wp14:anchorId="43D75599" wp14:editId="6D14FCBC">
-            <wp:extent cx="5257800" cy="1209969"/>
+          <wp:inline distT="0" distB="0" distL="0" distR="0" wp14:anchorId="1835BB1F" wp14:editId="6058493C">
+            <wp:extent cx="4763386" cy="1480924"/>
             <wp:effectExtent l="0" t="0" r="0" b="0"/>
-            <wp:docPr id="23" name="Picture 23"/>
+            <wp:docPr id="8" name="Picture 8"/>
             <wp:cNvGraphicFramePr>
               <a:graphicFrameLocks xmlns:a="http://schemas.openxmlformats.org/drawingml/2006/main" noChangeAspect="1"/>
             </wp:cNvGraphicFramePr>
@@ -476,7 +455,7 @@
               <a:graphicData uri="http://schemas.openxmlformats.org/drawingml/2006/picture">
                 <pic:pic xmlns:pic="http://schemas.openxmlformats.org/drawingml/2006/picture">
                   <pic:nvPicPr>
-                    <pic:cNvPr id="0" name="Picture 28"/>
+                    <pic:cNvPr id="0" name="Picture 15"/>
                     <pic:cNvPicPr>
                       <a:picLocks noChangeAspect="1" noChangeArrowheads="1"/>
                     </pic:cNvPicPr>
@@ -497,7 +476,7 @@
                   <pic:spPr bwMode="auto">
                     <a:xfrm>
                       <a:off x="0" y="0"/>
-                      <a:ext cx="5371755" cy="1236193"/>
+                      <a:ext cx="4811077" cy="1495751"/>
                     </a:xfrm>
                     <a:prstGeom prst="rect">
                       <a:avLst/>
@@ -567,30 +546,30 @@
           <w:sz w:val="18"/>
           <w:szCs w:val="18"/>
         </w:rPr>
-        <w:t xml:space="preserve"> on TCGA-LIHC cohort. The asterisks represent the Log-rank P-values: (* - P ≤ 0.05, ** - P ≤ 0.01, *** - P ≤ 0.001, **** - P ≤ 0.0001)</w:t>
-      </w:r>
-    </w:p>
-    <w:p>
-      <w:pPr>
-        <w:jc w:val="center"/>
-        <w:rPr>
-          <w:rFonts w:ascii="Times New Roman" w:hAnsi="Times New Roman" w:cs="Times New Roman"/>
-          <w:sz w:val="18"/>
-          <w:szCs w:val="18"/>
-        </w:rPr>
-      </w:pPr>
-      <w:r>
-        <w:rPr>
-          <w:rFonts w:ascii="Times New Roman" w:hAnsi="Times New Roman" w:cs="Times New Roman"/>
+        <w:t xml:space="preserve"> on TCGA-PRAD cohort. The asterisks represent the Log-rank P-values: (* - P ≤ 0.05, ** - P ≤ 0.01, *** - P ≤ 0.001, **** - P ≤ 0.0001)</w:t>
+      </w:r>
+    </w:p>
+    <w:p>
+      <w:pPr>
+        <w:jc w:val="center"/>
+        <w:rPr>
+          <w:rFonts w:ascii="Times New Roman" w:hAnsi="Times New Roman" w:cs="Times New Roman"/>
+          <w:sz w:val="18"/>
+          <w:szCs w:val="18"/>
+        </w:rPr>
+      </w:pPr>
+      <w:r>
+        <w:rPr>
           <w:noProof/>
           <w:sz w:val="18"/>
           <w:szCs w:val="18"/>
         </w:rPr>
+        <w:lastRenderedPageBreak/>
         <w:drawing>
-          <wp:inline distT="0" distB="0" distL="0" distR="0" wp14:anchorId="033F4B4F" wp14:editId="57BAB888">
-            <wp:extent cx="5518205" cy="4801900"/>
-            <wp:effectExtent l="0" t="0" r="6350" b="0"/>
-            <wp:docPr id="24" name="Picture 24"/>
+          <wp:inline distT="0" distB="0" distL="0" distR="0" wp14:anchorId="35FE6CBF" wp14:editId="7C9EAF14">
+            <wp:extent cx="5358809" cy="1651727"/>
+            <wp:effectExtent l="0" t="0" r="0" b="0"/>
+            <wp:docPr id="9" name="Picture 9"/>
             <wp:cNvGraphicFramePr>
               <a:graphicFrameLocks xmlns:a="http://schemas.openxmlformats.org/drawingml/2006/main" noChangeAspect="1"/>
             </wp:cNvGraphicFramePr>
@@ -598,7 +577,7 @@
               <a:graphicData uri="http://schemas.openxmlformats.org/drawingml/2006/picture">
                 <pic:pic xmlns:pic="http://schemas.openxmlformats.org/drawingml/2006/picture">
                   <pic:nvPicPr>
-                    <pic:cNvPr id="0" name="Picture 30"/>
+                    <pic:cNvPr id="0" name="Picture 17"/>
                     <pic:cNvPicPr>
                       <a:picLocks noChangeAspect="1" noChangeArrowheads="1"/>
                     </pic:cNvPicPr>
@@ -619,7 +598,7 @@
                   <pic:spPr bwMode="auto">
                     <a:xfrm>
                       <a:off x="0" y="0"/>
-                      <a:ext cx="5540137" cy="4820985"/>
+                      <a:ext cx="5555698" cy="1712413"/>
                     </a:xfrm>
                     <a:prstGeom prst="rect">
                       <a:avLst/>
@@ -689,31 +668,29 @@
           <w:sz w:val="18"/>
           <w:szCs w:val="18"/>
         </w:rPr>
-        <w:t xml:space="preserve"> on TCGA-LUAD cohort. The asterisks represent the Log-rank P-values: (* - P ≤ 0.05, ** - P ≤ 0.01, *** - P ≤ 0.001, **** - P ≤ 0.0001)</w:t>
-      </w:r>
-    </w:p>
-    <w:p>
-      <w:pPr>
-        <w:jc w:val="center"/>
-        <w:rPr>
-          <w:rFonts w:ascii="Times New Roman" w:hAnsi="Times New Roman" w:cs="Times New Roman"/>
-          <w:sz w:val="18"/>
-          <w:szCs w:val="18"/>
-        </w:rPr>
-      </w:pPr>
-      <w:r>
-        <w:rPr>
-          <w:rFonts w:ascii="Times New Roman" w:hAnsi="Times New Roman" w:cs="Times New Roman"/>
+        <w:t xml:space="preserve"> on TCGA-READ cohort. The asterisks represent the Log-rank P-values: (* - P ≤ 0.05, ** - P ≤ 0.01, *** - P ≤ 0.001, **** - P ≤ 0.0001)</w:t>
+      </w:r>
+    </w:p>
+    <w:p>
+      <w:pPr>
+        <w:jc w:val="center"/>
+        <w:rPr>
+          <w:rFonts w:ascii="Times New Roman" w:hAnsi="Times New Roman" w:cs="Times New Roman"/>
+          <w:sz w:val="18"/>
+          <w:szCs w:val="18"/>
+        </w:rPr>
+      </w:pPr>
+      <w:r>
+        <w:rPr>
           <w:noProof/>
           <w:sz w:val="18"/>
           <w:szCs w:val="18"/>
         </w:rPr>
-        <w:lastRenderedPageBreak/>
         <w:drawing>
-          <wp:inline distT="0" distB="0" distL="0" distR="0" wp14:anchorId="5898798A" wp14:editId="387B9F70">
-            <wp:extent cx="5279666" cy="3775864"/>
+          <wp:inline distT="0" distB="0" distL="0" distR="0" wp14:anchorId="0A0CC8FA" wp14:editId="5667ABB5">
+            <wp:extent cx="5943600" cy="4449445"/>
             <wp:effectExtent l="0" t="0" r="0" b="0"/>
-            <wp:docPr id="26" name="Picture 26"/>
+            <wp:docPr id="2" name="Picture 2"/>
             <wp:cNvGraphicFramePr>
               <a:graphicFrameLocks xmlns:a="http://schemas.openxmlformats.org/drawingml/2006/main" noChangeAspect="1"/>
             </wp:cNvGraphicFramePr>
@@ -721,7 +698,7 @@
               <a:graphicData uri="http://schemas.openxmlformats.org/drawingml/2006/picture">
                 <pic:pic xmlns:pic="http://schemas.openxmlformats.org/drawingml/2006/picture">
                   <pic:nvPicPr>
-                    <pic:cNvPr id="0" name="Picture 32"/>
+                    <pic:cNvPr id="0" name="Picture 3"/>
                     <pic:cNvPicPr>
                       <a:picLocks noChangeAspect="1" noChangeArrowheads="1"/>
                     </pic:cNvPicPr>
@@ -742,7 +719,7 @@
                   <pic:spPr bwMode="auto">
                     <a:xfrm>
                       <a:off x="0" y="0"/>
-                      <a:ext cx="5302007" cy="3791842"/>
+                      <a:ext cx="5943600" cy="4449445"/>
                     </a:xfrm>
                     <a:prstGeom prst="rect">
                       <a:avLst/>
@@ -776,7 +753,17 @@
           <w:sz w:val="18"/>
           <w:szCs w:val="18"/>
         </w:rPr>
-        <w:t>Figure 6</w:t>
+        <w:t xml:space="preserve">Figure </w:t>
+      </w:r>
+      <w:r>
+        <w:rPr>
+          <w:rFonts w:ascii="Times New Roman" w:hAnsi="Times New Roman" w:cs="Times New Roman"/>
+          <w:b/>
+          <w:bCs/>
+          <w:sz w:val="18"/>
+          <w:szCs w:val="18"/>
+        </w:rPr>
+        <w:t>6</w:t>
       </w:r>
       <w:r>
         <w:rPr>
@@ -802,40 +789,86 @@
           <w:sz w:val="18"/>
           <w:szCs w:val="18"/>
         </w:rPr>
-        <w:t xml:space="preserve"> on TCGA-LUSC cohort. The asterisks represent the Log-rank P-values: (* - P ≤ 0.05, ** - P ≤ 0.01, *** - P ≤ 0.001, **** - P ≤ 0.0001)</w:t>
-      </w:r>
-    </w:p>
-    <w:p>
-      <w:pPr>
-        <w:jc w:val="center"/>
-        <w:rPr>
-          <w:rFonts w:ascii="Times New Roman" w:hAnsi="Times New Roman" w:cs="Times New Roman"/>
-          <w:sz w:val="18"/>
-          <w:szCs w:val="18"/>
-        </w:rPr>
-      </w:pPr>
-    </w:p>
-    <w:p>
-      <w:pPr>
-        <w:jc w:val="center"/>
-        <w:rPr>
-          <w:rFonts w:ascii="Times New Roman" w:hAnsi="Times New Roman" w:cs="Times New Roman"/>
-          <w:sz w:val="18"/>
-          <w:szCs w:val="18"/>
-        </w:rPr>
-      </w:pPr>
-      <w:r>
-        <w:rPr>
-          <w:rFonts w:ascii="Times New Roman" w:hAnsi="Times New Roman" w:cs="Times New Roman"/>
+        <w:t xml:space="preserve"> on TCGA-KIR</w:t>
+      </w:r>
+      <w:r>
+        <w:rPr>
+          <w:rFonts w:ascii="Times New Roman" w:hAnsi="Times New Roman" w:cs="Times New Roman"/>
+          <w:sz w:val="18"/>
+          <w:szCs w:val="18"/>
+        </w:rPr>
+        <w:t>C</w:t>
+      </w:r>
+      <w:r>
+        <w:rPr>
+          <w:rFonts w:ascii="Times New Roman" w:hAnsi="Times New Roman" w:cs="Times New Roman"/>
+          <w:sz w:val="18"/>
+          <w:szCs w:val="18"/>
+        </w:rPr>
+        <w:t xml:space="preserve"> cohort. The asterisks represent the Log-rank P-values: (* - P ≤ 0.05, ** - P ≤ 0.01, *** - P ≤ 0.001, **** - P ≤ 0.0001)</w:t>
+      </w:r>
+    </w:p>
+    <w:p>
+      <w:pPr>
+        <w:jc w:val="center"/>
+        <w:rPr>
+          <w:rFonts w:ascii="Times New Roman" w:hAnsi="Times New Roman" w:cs="Times New Roman"/>
+          <w:sz w:val="18"/>
+          <w:szCs w:val="18"/>
+        </w:rPr>
+      </w:pPr>
+    </w:p>
+    <w:p>
+      <w:pPr>
+        <w:jc w:val="center"/>
+        <w:rPr>
+          <w:rFonts w:ascii="Times New Roman" w:hAnsi="Times New Roman" w:cs="Times New Roman"/>
+          <w:sz w:val="18"/>
+          <w:szCs w:val="18"/>
+        </w:rPr>
+      </w:pPr>
+    </w:p>
+    <w:p>
+      <w:pPr>
+        <w:jc w:val="center"/>
+        <w:rPr>
+          <w:rFonts w:ascii="Times New Roman" w:hAnsi="Times New Roman" w:cs="Times New Roman"/>
+          <w:sz w:val="18"/>
+          <w:szCs w:val="18"/>
+        </w:rPr>
+      </w:pPr>
+    </w:p>
+    <w:p>
+      <w:pPr>
+        <w:jc w:val="center"/>
+        <w:rPr>
+          <w:rFonts w:ascii="Times New Roman" w:hAnsi="Times New Roman" w:cs="Times New Roman"/>
+          <w:sz w:val="18"/>
+          <w:szCs w:val="18"/>
+        </w:rPr>
+      </w:pPr>
+    </w:p>
+    <w:p>
+      <w:pPr>
+        <w:jc w:val="center"/>
+        <w:rPr>
+          <w:rFonts w:ascii="Times New Roman" w:hAnsi="Times New Roman" w:cs="Times New Roman"/>
+          <w:sz w:val="18"/>
+          <w:szCs w:val="18"/>
+        </w:rPr>
+      </w:pPr>
+      <w:r>
+        <w:rPr>
           <w:noProof/>
           <w:sz w:val="18"/>
           <w:szCs w:val="18"/>
         </w:rPr>
+        <w:lastRenderedPageBreak/>
         <w:drawing>
-          <wp:inline distT="0" distB="0" distL="0" distR="0" wp14:anchorId="38A5CC6D" wp14:editId="13EF5F0B">
-            <wp:extent cx="5327374" cy="1164509"/>
-            <wp:effectExtent l="0" t="0" r="6985" b="0"/>
-            <wp:docPr id="31" name="Picture 31"/>
+          <wp:inline distT="0" distB="0" distL="0" distR="0" wp14:anchorId="1888765E" wp14:editId="0EDA6355">
+            <wp:extent cx="5943600" cy="3231515"/>
+            <wp:effectExtent l="0" t="0" r="0" b="0"/>
+            <wp:docPr id="3" name="Picture 3"/>
             <wp:cNvGraphicFramePr>
               <a:graphicFrameLocks xmlns:a="http://schemas.openxmlformats.org/drawingml/2006/main" noChangeAspect="1"/>
             </wp:cNvGraphicFramePr>
@@ -843,7 +876,7 @@
               <a:graphicData uri="http://schemas.openxmlformats.org/drawingml/2006/picture">
                 <pic:pic xmlns:pic="http://schemas.openxmlformats.org/drawingml/2006/picture">
                   <pic:nvPicPr>
-                    <pic:cNvPr id="0" name="Picture 42"/>
+                    <pic:cNvPr id="0" name="Picture 5"/>
                     <pic:cNvPicPr>
                       <a:picLocks noChangeAspect="1" noChangeArrowheads="1"/>
                     </pic:cNvPicPr>
@@ -864,7 +897,7 @@
                   <pic:spPr bwMode="auto">
                     <a:xfrm>
                       <a:off x="0" y="0"/>
-                      <a:ext cx="5381767" cy="1176399"/>
+                      <a:ext cx="5943600" cy="3231515"/>
                     </a:xfrm>
                     <a:prstGeom prst="rect">
                       <a:avLst/>
@@ -898,7 +931,17 @@
           <w:sz w:val="18"/>
           <w:szCs w:val="18"/>
         </w:rPr>
-        <w:t>Figure 7</w:t>
+        <w:t xml:space="preserve">Figure </w:t>
+      </w:r>
+      <w:r>
+        <w:rPr>
+          <w:rFonts w:ascii="Times New Roman" w:hAnsi="Times New Roman" w:cs="Times New Roman"/>
+          <w:b/>
+          <w:bCs/>
+          <w:sz w:val="18"/>
+          <w:szCs w:val="18"/>
+        </w:rPr>
+        <w:t>7</w:t>
       </w:r>
       <w:r>
         <w:rPr>
@@ -924,40 +967,29 @@
           <w:sz w:val="18"/>
           <w:szCs w:val="18"/>
         </w:rPr>
-        <w:t xml:space="preserve"> on TCGA-PRAD cohort. The asterisks represent the Log-rank P-values: (* - P ≤ 0.05, ** - P ≤ 0.01, *** - P ≤ 0.001, **** - P ≤ 0.0001)</w:t>
-      </w:r>
-    </w:p>
-    <w:p>
-      <w:pPr>
-        <w:jc w:val="center"/>
-        <w:rPr>
-          <w:rFonts w:ascii="Times New Roman" w:hAnsi="Times New Roman" w:cs="Times New Roman"/>
-          <w:sz w:val="18"/>
-          <w:szCs w:val="18"/>
-        </w:rPr>
-      </w:pPr>
-    </w:p>
-    <w:p>
-      <w:pPr>
-        <w:jc w:val="center"/>
-        <w:rPr>
-          <w:rFonts w:ascii="Times New Roman" w:hAnsi="Times New Roman" w:cs="Times New Roman"/>
-          <w:sz w:val="18"/>
-          <w:szCs w:val="18"/>
-        </w:rPr>
-      </w:pPr>
-      <w:r>
-        <w:rPr>
-          <w:rFonts w:ascii="Times New Roman" w:hAnsi="Times New Roman" w:cs="Times New Roman"/>
+        <w:t xml:space="preserve"> on TCGA-KIRP cohort. The asterisks represent the Log-rank P-values: (* - P ≤ 0.05, ** - P ≤ 0.01, *** - P ≤ 0.001, **** - P ≤ 0.0001)</w:t>
+      </w:r>
+    </w:p>
+    <w:p>
+      <w:pPr>
+        <w:jc w:val="center"/>
+        <w:rPr>
+          <w:rFonts w:ascii="Times New Roman" w:hAnsi="Times New Roman" w:cs="Times New Roman"/>
+          <w:sz w:val="18"/>
+          <w:szCs w:val="18"/>
+        </w:rPr>
+      </w:pPr>
+      <w:r>
+        <w:rPr>
           <w:noProof/>
           <w:sz w:val="18"/>
           <w:szCs w:val="18"/>
         </w:rPr>
         <w:drawing>
-          <wp:inline distT="0" distB="0" distL="0" distR="0" wp14:anchorId="7AE27221" wp14:editId="723DCED5">
-            <wp:extent cx="5224007" cy="1137449"/>
-            <wp:effectExtent l="0" t="0" r="0" b="5715"/>
-            <wp:docPr id="29" name="Picture 29"/>
+          <wp:inline distT="0" distB="0" distL="0" distR="0" wp14:anchorId="60E28351" wp14:editId="6CD497C9">
+            <wp:extent cx="5328213" cy="2480807"/>
+            <wp:effectExtent l="0" t="0" r="6350" b="0"/>
+            <wp:docPr id="10" name="Picture 10"/>
             <wp:cNvGraphicFramePr>
               <a:graphicFrameLocks xmlns:a="http://schemas.openxmlformats.org/drawingml/2006/main" noChangeAspect="1"/>
             </wp:cNvGraphicFramePr>
@@ -965,7 +997,7 @@
               <a:graphicData uri="http://schemas.openxmlformats.org/drawingml/2006/picture">
                 <pic:pic xmlns:pic="http://schemas.openxmlformats.org/drawingml/2006/picture">
                   <pic:nvPicPr>
-                    <pic:cNvPr id="0" name="Picture 38"/>
+                    <pic:cNvPr id="0" name="Picture 19"/>
                     <pic:cNvPicPr>
                       <a:picLocks noChangeAspect="1" noChangeArrowheads="1"/>
                     </pic:cNvPicPr>
@@ -986,7 +1018,7 @@
                   <pic:spPr bwMode="auto">
                     <a:xfrm>
                       <a:off x="0" y="0"/>
-                      <a:ext cx="5333592" cy="1161309"/>
+                      <a:ext cx="5390086" cy="2509615"/>
                     </a:xfrm>
                     <a:prstGeom prst="rect">
                       <a:avLst/>
@@ -1020,7 +1052,17 @@
           <w:sz w:val="18"/>
           <w:szCs w:val="18"/>
         </w:rPr>
-        <w:t>Figure 8</w:t>
+        <w:t xml:space="preserve">Figure </w:t>
+      </w:r>
+      <w:r>
+        <w:rPr>
+          <w:rFonts w:ascii="Times New Roman" w:hAnsi="Times New Roman" w:cs="Times New Roman"/>
+          <w:b/>
+          <w:bCs/>
+          <w:sz w:val="18"/>
+          <w:szCs w:val="18"/>
+        </w:rPr>
+        <w:t>8</w:t>
       </w:r>
       <w:r>
         <w:rPr>
@@ -1046,30 +1088,49 @@
           <w:sz w:val="18"/>
           <w:szCs w:val="18"/>
         </w:rPr>
-        <w:t xml:space="preserve"> on TCGA-READ cohort. The asterisks represent the Log-rank P-values: (* - P ≤ 0.05, ** - P ≤ 0.01, *** - P ≤ 0.001, **** - P ≤ 0.0001)</w:t>
-      </w:r>
-    </w:p>
-    <w:p>
-      <w:pPr>
-        <w:rPr>
-          <w:rFonts w:ascii="Times New Roman" w:hAnsi="Times New Roman" w:cs="Times New Roman"/>
-          <w:sz w:val="18"/>
-          <w:szCs w:val="18"/>
-        </w:rPr>
-      </w:pPr>
-      <w:r>
-        <w:rPr>
-          <w:rFonts w:ascii="Times New Roman" w:hAnsi="Times New Roman" w:cs="Times New Roman"/>
+        <w:t xml:space="preserve"> on TCGA-THCA cohort. The asterisks represent the Log-rank P-values: (* - P ≤ 0.05, ** - P ≤ 0.01, *** - P ≤ 0.001, **** - P ≤ 0.0001)</w:t>
+      </w:r>
+    </w:p>
+    <w:p>
+      <w:pPr>
+        <w:rPr>
+          <w:rFonts w:ascii="Times New Roman" w:hAnsi="Times New Roman" w:cs="Times New Roman"/>
+          <w:sz w:val="18"/>
+          <w:szCs w:val="18"/>
+        </w:rPr>
+      </w:pPr>
+    </w:p>
+    <w:p>
+      <w:pPr>
+        <w:jc w:val="center"/>
+        <w:rPr>
+          <w:rFonts w:ascii="Times New Roman" w:hAnsi="Times New Roman" w:cs="Times New Roman"/>
+          <w:sz w:val="18"/>
+          <w:szCs w:val="18"/>
+        </w:rPr>
+      </w:pPr>
+    </w:p>
+    <w:p>
+      <w:pPr>
+        <w:jc w:val="center"/>
+        <w:rPr>
+          <w:rFonts w:ascii="Times New Roman" w:hAnsi="Times New Roman" w:cs="Times New Roman"/>
+          <w:sz w:val="18"/>
+          <w:szCs w:val="18"/>
+        </w:rPr>
+      </w:pPr>
+      <w:r>
+        <w:rPr>
           <w:noProof/>
           <w:sz w:val="18"/>
           <w:szCs w:val="18"/>
         </w:rPr>
         <w:lastRenderedPageBreak/>
         <w:drawing>
-          <wp:inline distT="0" distB="0" distL="0" distR="0" wp14:anchorId="0EE320A6" wp14:editId="5F9851BF">
-            <wp:extent cx="5943600" cy="1309370"/>
-            <wp:effectExtent l="0" t="0" r="0" b="0"/>
-            <wp:docPr id="30" name="Picture 30"/>
+          <wp:inline distT="0" distB="0" distL="0" distR="0" wp14:anchorId="0E150F8C" wp14:editId="6AC5C98F">
+            <wp:extent cx="5326912" cy="4671292"/>
+            <wp:effectExtent l="0" t="0" r="7620" b="0"/>
+            <wp:docPr id="6" name="Picture 6"/>
             <wp:cNvGraphicFramePr>
               <a:graphicFrameLocks xmlns:a="http://schemas.openxmlformats.org/drawingml/2006/main" noChangeAspect="1"/>
             </wp:cNvGraphicFramePr>
@@ -1077,7 +1138,7 @@
               <a:graphicData uri="http://schemas.openxmlformats.org/drawingml/2006/picture">
                 <pic:pic xmlns:pic="http://schemas.openxmlformats.org/drawingml/2006/picture">
                   <pic:nvPicPr>
-                    <pic:cNvPr id="0" name="Picture 40"/>
+                    <pic:cNvPr id="0" name="Picture 11"/>
                     <pic:cNvPicPr>
                       <a:picLocks noChangeAspect="1" noChangeArrowheads="1"/>
                     </pic:cNvPicPr>
@@ -1098,7 +1159,7 @@
                   <pic:spPr bwMode="auto">
                     <a:xfrm>
                       <a:off x="0" y="0"/>
-                      <a:ext cx="5943600" cy="1309370"/>
+                      <a:ext cx="5340595" cy="4683291"/>
                     </a:xfrm>
                     <a:prstGeom prst="rect">
                       <a:avLst/>
@@ -1132,7 +1193,17 @@
           <w:sz w:val="18"/>
           <w:szCs w:val="18"/>
         </w:rPr>
-        <w:t>Figure 9</w:t>
+        <w:t xml:space="preserve">Figure </w:t>
+      </w:r>
+      <w:r>
+        <w:rPr>
+          <w:rFonts w:ascii="Times New Roman" w:hAnsi="Times New Roman" w:cs="Times New Roman"/>
+          <w:b/>
+          <w:bCs/>
+          <w:sz w:val="18"/>
+          <w:szCs w:val="18"/>
+        </w:rPr>
+        <w:t>9</w:t>
       </w:r>
       <w:r>
         <w:rPr>
@@ -1158,17 +1229,130 @@
           <w:sz w:val="18"/>
           <w:szCs w:val="18"/>
         </w:rPr>
-        <w:t xml:space="preserve"> on TCGA-THCA cohort. The asterisks represent the Log-rank P-values: (* - P ≤ 0.05, ** - P ≤ 0.01, *** - P ≤ 0.001, **** - P ≤ 0.0001)</w:t>
-      </w:r>
-    </w:p>
-    <w:p>
-      <w:pPr>
-        <w:rPr>
-          <w:rFonts w:ascii="Times New Roman" w:hAnsi="Times New Roman" w:cs="Times New Roman"/>
-          <w:sz w:val="18"/>
-          <w:szCs w:val="18"/>
-        </w:rPr>
-      </w:pPr>
+        <w:t xml:space="preserve"> on TCGA-LUAD cohort. The asterisks represent the Log-rank P-values: (* - P ≤ 0.05, ** - P ≤ 0.01, *** - P ≤ 0.001, **** - P ≤ 0.0001)</w:t>
+      </w:r>
+    </w:p>
+    <w:p>
+      <w:pPr>
+        <w:jc w:val="center"/>
+        <w:rPr>
+          <w:rFonts w:ascii="Times New Roman" w:hAnsi="Times New Roman" w:cs="Times New Roman"/>
+          <w:sz w:val="18"/>
+          <w:szCs w:val="18"/>
+        </w:rPr>
+      </w:pPr>
+      <w:r>
+        <w:rPr>
+          <w:noProof/>
+          <w:sz w:val="18"/>
+          <w:szCs w:val="18"/>
+        </w:rPr>
+        <w:lastRenderedPageBreak/>
+        <w:drawing>
+          <wp:inline distT="0" distB="0" distL="0" distR="0" wp14:anchorId="38E96F09" wp14:editId="2A0029CC">
+            <wp:extent cx="5007935" cy="3584740"/>
+            <wp:effectExtent l="0" t="0" r="2540" b="0"/>
+            <wp:docPr id="7" name="Picture 7"/>
+            <wp:cNvGraphicFramePr>
+              <a:graphicFrameLocks xmlns:a="http://schemas.openxmlformats.org/drawingml/2006/main" noChangeAspect="1"/>
+            </wp:cNvGraphicFramePr>
+            <a:graphic xmlns:a="http://schemas.openxmlformats.org/drawingml/2006/main">
+              <a:graphicData uri="http://schemas.openxmlformats.org/drawingml/2006/picture">
+                <pic:pic xmlns:pic="http://schemas.openxmlformats.org/drawingml/2006/picture">
+                  <pic:nvPicPr>
+                    <pic:cNvPr id="0" name="Picture 13"/>
+                    <pic:cNvPicPr>
+                      <a:picLocks noChangeAspect="1" noChangeArrowheads="1"/>
+                    </pic:cNvPicPr>
+                  </pic:nvPicPr>
+                  <pic:blipFill>
+                    <a:blip r:embed="rId14">
+                      <a:extLst>
+                        <a:ext uri="{28A0092B-C50C-407E-A947-70E740481C1C}">
+                          <a14:useLocalDpi xmlns:a14="http://schemas.microsoft.com/office/drawing/2010/main" val="0"/>
+                        </a:ext>
+                      </a:extLst>
+                    </a:blip>
+                    <a:srcRect/>
+                    <a:stretch>
+                      <a:fillRect/>
+                    </a:stretch>
+                  </pic:blipFill>
+                  <pic:spPr bwMode="auto">
+                    <a:xfrm>
+                      <a:off x="0" y="0"/>
+                      <a:ext cx="5019667" cy="3593138"/>
+                    </a:xfrm>
+                    <a:prstGeom prst="rect">
+                      <a:avLst/>
+                    </a:prstGeom>
+                    <a:noFill/>
+                    <a:ln>
+                      <a:noFill/>
+                    </a:ln>
+                  </pic:spPr>
+                </pic:pic>
+              </a:graphicData>
+            </a:graphic>
+          </wp:inline>
+        </w:drawing>
+      </w:r>
+    </w:p>
+    <w:p>
+      <w:pPr>
+        <w:jc w:val="center"/>
+        <w:rPr>
+          <w:rFonts w:ascii="Times New Roman" w:hAnsi="Times New Roman" w:cs="Times New Roman"/>
+          <w:sz w:val="18"/>
+          <w:szCs w:val="18"/>
+        </w:rPr>
+      </w:pPr>
+      <w:r>
+        <w:rPr>
+          <w:rFonts w:ascii="Times New Roman" w:hAnsi="Times New Roman" w:cs="Times New Roman"/>
+          <w:b/>
+          <w:bCs/>
+          <w:sz w:val="18"/>
+          <w:szCs w:val="18"/>
+        </w:rPr>
+        <w:t xml:space="preserve">Figure </w:t>
+      </w:r>
+      <w:r>
+        <w:rPr>
+          <w:rFonts w:ascii="Times New Roman" w:hAnsi="Times New Roman" w:cs="Times New Roman"/>
+          <w:b/>
+          <w:bCs/>
+          <w:sz w:val="18"/>
+          <w:szCs w:val="18"/>
+        </w:rPr>
+        <w:t>10</w:t>
+      </w:r>
+      <w:r>
+        <w:rPr>
+          <w:rFonts w:ascii="Times New Roman" w:hAnsi="Times New Roman" w:cs="Times New Roman"/>
+          <w:sz w:val="18"/>
+          <w:szCs w:val="18"/>
+        </w:rPr>
+        <w:t xml:space="preserve">: Forest plot of survival analysis with significant </w:t>
+      </w:r>
+      <w:proofErr w:type="spellStart"/>
+      <w:r>
+        <w:rPr>
+          <w:rFonts w:ascii="Times New Roman" w:hAnsi="Times New Roman" w:cs="Times New Roman"/>
+          <w:sz w:val="18"/>
+          <w:szCs w:val="18"/>
+        </w:rPr>
+        <w:t>lncRNAs</w:t>
+      </w:r>
+      <w:proofErr w:type="spellEnd"/>
+      <w:r>
+        <w:rPr>
+          <w:rFonts w:ascii="Times New Roman" w:hAnsi="Times New Roman" w:cs="Times New Roman"/>
+          <w:sz w:val="18"/>
+          <w:szCs w:val="18"/>
+        </w:rPr>
+        <w:t xml:space="preserve"> on TCGA-LUSC cohort. The asterisks represent the Log-rank P-values: (* - P ≤ 0.05, ** - P ≤ 0.01, *** - P ≤ 0.001, **** - P ≤ 0.0001)</w:t>
+      </w:r>
     </w:p>
     <w:sectPr>
       <w:pgSz w:w="12240" w:h="15840"/>

</xml_diff>